<commit_message>
Corr 2 - 10/1/23
</commit_message>
<xml_diff>
--- a/Proyecto App Fitness.docx
+++ b/Proyecto App Fitness.docx
@@ -93,6 +93,19 @@
         </w:rPr>
         <w:t xml:space="preserve"> Muestra consejos del día (tomar agua por ejem) y el día de ejercicio que toca.</w:t>
       </w:r>
+      <w:r>
+        <w:rPr>
+          <w:rFonts w:ascii="Tahoma" w:hAnsi="Tahoma" w:cs="Tahoma"/>
+        </w:rPr>
+        <w:t xml:space="preserve"> Con el calculo de quema de calorías aproximado por ejercicio.</w:t>
+      </w:r>
+    </w:p>
+    <w:p>
+      <w:pPr>
+        <w:rPr>
+          <w:rFonts w:ascii="Tahoma" w:hAnsi="Tahoma" w:cs="Tahoma"/>
+        </w:rPr>
+      </w:pPr>
     </w:p>
     <w:p>
       <w:pPr>
@@ -127,8 +140,13 @@
       <w:pPr>
         <w:rPr>
           <w:rFonts w:ascii="Tahoma" w:hAnsi="Tahoma" w:cs="Tahoma"/>
-          <w:b/>
-          <w:bCs/>
+        </w:rPr>
+      </w:pPr>
+    </w:p>
+    <w:p>
+      <w:pPr>
+        <w:rPr>
+          <w:rFonts w:ascii="Tahoma" w:hAnsi="Tahoma" w:cs="Tahoma"/>
         </w:rPr>
       </w:pPr>
       <w:r>
@@ -168,6 +186,13 @@
           <w:bCs/>
         </w:rPr>
       </w:pPr>
+    </w:p>
+    <w:p>
+      <w:pPr>
+        <w:rPr>
+          <w:rFonts w:ascii="Tahoma" w:hAnsi="Tahoma" w:cs="Tahoma"/>
+        </w:rPr>
+      </w:pPr>
       <w:r>
         <w:rPr>
           <w:rFonts w:ascii="Tahoma" w:hAnsi="Tahoma" w:cs="Tahoma"/>
@@ -196,13 +221,26 @@
         </w:rPr>
         <w:t xml:space="preserve"> la semana completa de todos los ejercicios agregados sin cálculos ni nada, de una forma simple.</w:t>
       </w:r>
-    </w:p>
-    <w:p>
-      <w:pPr>
-        <w:rPr>
-          <w:rFonts w:ascii="Tahoma" w:hAnsi="Tahoma" w:cs="Tahoma"/>
-          <w:b/>
-          <w:bCs/>
+      <w:r>
+        <w:rPr>
+          <w:rFonts w:ascii="Tahoma" w:hAnsi="Tahoma" w:cs="Tahoma"/>
+        </w:rPr>
+        <w:t xml:space="preserve"> Muestra la quema de CALORIAS aproximado, acorde a parámetros, por tipo (Musculación y Aeróbico)</w:t>
+      </w:r>
+    </w:p>
+    <w:p>
+      <w:pPr>
+        <w:rPr>
+          <w:rFonts w:ascii="Tahoma" w:hAnsi="Tahoma" w:cs="Tahoma"/>
+          <w:b/>
+          <w:bCs/>
+        </w:rPr>
+      </w:pPr>
+    </w:p>
+    <w:p>
+      <w:pPr>
+        <w:rPr>
+          <w:rFonts w:ascii="Tahoma" w:hAnsi="Tahoma" w:cs="Tahoma"/>
         </w:rPr>
       </w:pPr>
       <w:r>
@@ -242,6 +280,13 @@
           <w:bCs/>
         </w:rPr>
       </w:pPr>
+    </w:p>
+    <w:p>
+      <w:pPr>
+        <w:rPr>
+          <w:rFonts w:ascii="Tahoma" w:hAnsi="Tahoma" w:cs="Tahoma"/>
+        </w:rPr>
+      </w:pPr>
       <w:r>
         <w:rPr>
           <w:rFonts w:ascii="Tahoma" w:hAnsi="Tahoma" w:cs="Tahoma"/>
@@ -317,6 +362,15 @@
       <w:pPr>
         <w:rPr>
           <w:rFonts w:ascii="Tahoma" w:hAnsi="Tahoma" w:cs="Tahoma"/>
+          <w:b/>
+          <w:bCs/>
+        </w:rPr>
+      </w:pPr>
+    </w:p>
+    <w:p>
+      <w:pPr>
+        <w:rPr>
+          <w:rFonts w:ascii="Tahoma" w:hAnsi="Tahoma" w:cs="Tahoma"/>
         </w:rPr>
       </w:pPr>
       <w:r>
@@ -352,8 +406,13 @@
       <w:pPr>
         <w:rPr>
           <w:rFonts w:ascii="Tahoma" w:hAnsi="Tahoma" w:cs="Tahoma"/>
-          <w:b/>
-          <w:bCs/>
+        </w:rPr>
+      </w:pPr>
+    </w:p>
+    <w:p>
+      <w:pPr>
+        <w:rPr>
+          <w:rFonts w:ascii="Tahoma" w:hAnsi="Tahoma" w:cs="Tahoma"/>
         </w:rPr>
       </w:pPr>
       <w:r>
@@ -410,6 +469,15 @@
         </w:rPr>
         <w:t>, contactarnos, sumarse al equipo, en caso de necesitar gente, etc.</w:t>
       </w:r>
+    </w:p>
+    <w:p>
+      <w:pPr>
+        <w:rPr>
+          <w:rFonts w:ascii="Tahoma" w:hAnsi="Tahoma" w:cs="Tahoma"/>
+          <w:b/>
+          <w:bCs/>
+        </w:rPr>
+      </w:pPr>
     </w:p>
     <w:p>
       <w:pPr>
@@ -470,6 +538,7 @@
     </w:p>
     <w:p>
       <w:pPr>
+        <w:pStyle w:val="Prrafodelista"/>
         <w:rPr>
           <w:rFonts w:ascii="Tahoma" w:hAnsi="Tahoma" w:cs="Tahoma"/>
         </w:rPr>
@@ -522,7 +591,6 @@
         <w:rPr>
           <w:rFonts w:ascii="Tahoma" w:hAnsi="Tahoma" w:cs="Tahoma"/>
         </w:rPr>
-        <w:lastRenderedPageBreak/>
         <w:t>(Entreno Bíceps 4 x 10 con los tiempos de descanso y de aplicación SUGERIDOS, esto daría un total de 8-10 minutos de ejercicio, por lo cual se calcula un aproximado de 50-60 calorias por serie)</w:t>
       </w:r>
     </w:p>
@@ -546,13 +614,6 @@
     </w:p>
     <w:p>
       <w:pPr>
-        <w:rPr>
-          <w:rFonts w:ascii="Tahoma" w:hAnsi="Tahoma" w:cs="Tahoma"/>
-        </w:rPr>
-      </w:pPr>
-    </w:p>
-    <w:p>
-      <w:pPr>
         <w:pStyle w:val="Prrafodelista"/>
         <w:rPr>
           <w:rFonts w:ascii="Tahoma" w:hAnsi="Tahoma" w:cs="Tahoma"/>
@@ -671,11 +732,13 @@
         </w:numPr>
         <w:rPr>
           <w:rFonts w:ascii="Tahoma" w:hAnsi="Tahoma" w:cs="Tahoma"/>
-        </w:rPr>
-      </w:pPr>
-      <w:r>
-        <w:rPr>
-          <w:rFonts w:ascii="Tahoma" w:hAnsi="Tahoma" w:cs="Tahoma"/>
+          <w:color w:val="538135" w:themeColor="accent6" w:themeShade="BF"/>
+        </w:rPr>
+      </w:pPr>
+      <w:r>
+        <w:rPr>
+          <w:rFonts w:ascii="Tahoma" w:hAnsi="Tahoma" w:cs="Tahoma"/>
+          <w:color w:val="538135" w:themeColor="accent6" w:themeShade="BF"/>
         </w:rPr>
         <w:t xml:space="preserve">Una séptima funcionalidad sería ofrecer PLANES de suscripción y allí poder otorgar un material más premium. ¿Como cuál? </w:t>
       </w:r>
@@ -685,6 +748,7 @@
         <w:pStyle w:val="Prrafodelista"/>
         <w:rPr>
           <w:rFonts w:ascii="Tahoma" w:hAnsi="Tahoma" w:cs="Tahoma"/>
+          <w:color w:val="538135" w:themeColor="accent6" w:themeShade="BF"/>
         </w:rPr>
       </w:pPr>
     </w:p>
@@ -697,11 +761,13 @@
         </w:numPr>
         <w:rPr>
           <w:rFonts w:ascii="Tahoma" w:hAnsi="Tahoma" w:cs="Tahoma"/>
-        </w:rPr>
-      </w:pPr>
-      <w:r>
-        <w:rPr>
-          <w:rFonts w:ascii="Tahoma" w:hAnsi="Tahoma" w:cs="Tahoma"/>
+          <w:color w:val="538135" w:themeColor="accent6" w:themeShade="BF"/>
+        </w:rPr>
+      </w:pPr>
+      <w:r>
+        <w:rPr>
+          <w:rFonts w:ascii="Tahoma" w:hAnsi="Tahoma" w:cs="Tahoma"/>
+          <w:color w:val="538135" w:themeColor="accent6" w:themeShade="BF"/>
         </w:rPr>
         <w:t>Designarle un Personal Trainer (Acá ya hablamos de alianza con personal)</w:t>
       </w:r>
@@ -715,11 +781,13 @@
         </w:numPr>
         <w:rPr>
           <w:rFonts w:ascii="Tahoma" w:hAnsi="Tahoma" w:cs="Tahoma"/>
-        </w:rPr>
-      </w:pPr>
-      <w:r>
-        <w:rPr>
-          <w:rFonts w:ascii="Tahoma" w:hAnsi="Tahoma" w:cs="Tahoma"/>
+          <w:color w:val="538135" w:themeColor="accent6" w:themeShade="BF"/>
+        </w:rPr>
+      </w:pPr>
+      <w:r>
+        <w:rPr>
+          <w:rFonts w:ascii="Tahoma" w:hAnsi="Tahoma" w:cs="Tahoma"/>
+          <w:color w:val="538135" w:themeColor="accent6" w:themeShade="BF"/>
         </w:rPr>
         <w:t>Designarle un Nutricionista (Acá ya hablamos alianza con Nutricionistas)</w:t>
       </w:r>
@@ -733,11 +801,13 @@
         </w:numPr>
         <w:rPr>
           <w:rFonts w:ascii="Tahoma" w:hAnsi="Tahoma" w:cs="Tahoma"/>
-        </w:rPr>
-      </w:pPr>
-      <w:r>
-        <w:rPr>
-          <w:rFonts w:ascii="Tahoma" w:hAnsi="Tahoma" w:cs="Tahoma"/>
+          <w:color w:val="538135" w:themeColor="accent6" w:themeShade="BF"/>
+        </w:rPr>
+      </w:pPr>
+      <w:r>
+        <w:rPr>
+          <w:rFonts w:ascii="Tahoma" w:hAnsi="Tahoma" w:cs="Tahoma"/>
+          <w:color w:val="538135" w:themeColor="accent6" w:themeShade="BF"/>
         </w:rPr>
         <w:t>Sugerencias de rutinas también lo agregaría a estos planes pagos, ya que es un trabajo de nosotros esto.</w:t>
       </w:r>
@@ -751,13 +821,35 @@
         </w:numPr>
         <w:rPr>
           <w:rFonts w:ascii="Tahoma" w:hAnsi="Tahoma" w:cs="Tahoma"/>
-        </w:rPr>
-      </w:pPr>
-      <w:r>
-        <w:rPr>
-          <w:rFonts w:ascii="Tahoma" w:hAnsi="Tahoma" w:cs="Tahoma"/>
+          <w:color w:val="538135" w:themeColor="accent6" w:themeShade="BF"/>
+        </w:rPr>
+      </w:pPr>
+      <w:r>
+        <w:rPr>
+          <w:rFonts w:ascii="Tahoma" w:hAnsi="Tahoma" w:cs="Tahoma"/>
+          <w:color w:val="538135" w:themeColor="accent6" w:themeShade="BF"/>
         </w:rPr>
         <w:t>Tal vez los cálculos AVANZADOS también los agregaría en la parte de suscripción.</w:t>
+      </w:r>
+    </w:p>
+    <w:p>
+      <w:pPr>
+        <w:pStyle w:val="Prrafodelista"/>
+        <w:numPr>
+          <w:ilvl w:val="0"/>
+          <w:numId w:val="3"/>
+        </w:numPr>
+        <w:rPr>
+          <w:rFonts w:ascii="Tahoma" w:hAnsi="Tahoma" w:cs="Tahoma"/>
+          <w:color w:val="538135" w:themeColor="accent6" w:themeShade="BF"/>
+        </w:rPr>
+      </w:pPr>
+      <w:r>
+        <w:rPr>
+          <w:rFonts w:ascii="Tahoma" w:hAnsi="Tahoma" w:cs="Tahoma"/>
+          <w:color w:val="538135" w:themeColor="accent6" w:themeShade="BF"/>
+        </w:rPr>
+        <w:t>Los Videos de como aplica cada ejercicio también podría ser PAGO.</w:t>
       </w:r>
     </w:p>
     <w:p>
@@ -798,7 +890,6 @@
         <w:rPr>
           <w:rFonts w:ascii="Tahoma" w:hAnsi="Tahoma" w:cs="Tahoma"/>
         </w:rPr>
-        <w:lastRenderedPageBreak/>
         <w:t xml:space="preserve">La diferenciación principal y el objetivo de la aplicación sería poder </w:t>
       </w:r>
       <w:r>

</xml_diff>

<commit_message>
Correcciones Fin de 10-1-23
</commit_message>
<xml_diff>
--- a/Proyecto App Fitness.docx
+++ b/Proyecto App Fitness.docx
@@ -64,6 +64,17 @@
       <w:pPr>
         <w:rPr>
           <w:rFonts w:ascii="Tahoma" w:hAnsi="Tahoma" w:cs="Tahoma"/>
+          <w:b/>
+          <w:bCs/>
+          <w:sz w:val="20"/>
+          <w:szCs w:val="20"/>
+        </w:rPr>
+      </w:pPr>
+    </w:p>
+    <w:p>
+      <w:pPr>
+        <w:rPr>
+          <w:rFonts w:ascii="Tahoma" w:hAnsi="Tahoma" w:cs="Tahoma"/>
         </w:rPr>
       </w:pPr>
       <w:r>
@@ -77,6 +88,7 @@
       <w:pPr>
         <w:rPr>
           <w:rFonts w:ascii="Tahoma" w:hAnsi="Tahoma" w:cs="Tahoma"/>
+          <w:u w:val="single"/>
         </w:rPr>
       </w:pPr>
       <w:r>
@@ -97,13 +109,27 @@
         <w:rPr>
           <w:rFonts w:ascii="Tahoma" w:hAnsi="Tahoma" w:cs="Tahoma"/>
         </w:rPr>
-        <w:t xml:space="preserve"> Con el calculo de quema de calorías aproximado por ejercicio.</w:t>
-      </w:r>
-    </w:p>
-    <w:p>
-      <w:pPr>
-        <w:rPr>
-          <w:rFonts w:ascii="Tahoma" w:hAnsi="Tahoma" w:cs="Tahoma"/>
+        <w:t xml:space="preserve"> Con el calculo de quema de calorías aproximado por ejercicio</w:t>
+      </w:r>
+      <w:r>
+        <w:rPr>
+          <w:rFonts w:ascii="Tahoma" w:hAnsi="Tahoma" w:cs="Tahoma"/>
+        </w:rPr>
+        <w:t xml:space="preserve"> básico.</w:t>
+      </w:r>
+      <w:r>
+        <w:rPr>
+          <w:rFonts w:ascii="Tahoma" w:hAnsi="Tahoma" w:cs="Tahoma"/>
+          <w:u w:val="single"/>
+        </w:rPr>
+        <w:t xml:space="preserve"> </w:t>
+      </w:r>
+    </w:p>
+    <w:p>
+      <w:pPr>
+        <w:rPr>
+          <w:rFonts w:ascii="Tahoma" w:hAnsi="Tahoma" w:cs="Tahoma"/>
+          <w:u w:val="single"/>
         </w:rPr>
       </w:pPr>
     </w:p>
@@ -134,6 +160,20 @@
           <w:rFonts w:ascii="Tahoma" w:hAnsi="Tahoma" w:cs="Tahoma"/>
         </w:rPr>
         <w:t>Sección donde se agrega el ejercicio de musculo/ejercicio/reps/series y algún que otro parámetro que necesitemos (Por ejem, si la serie es Piramidal y no Lineal) (Piramidal = 12 10 8 6, Lineal = 4 x 10)</w:t>
+      </w:r>
+    </w:p>
+    <w:p>
+      <w:pPr>
+        <w:rPr>
+          <w:rFonts w:ascii="Tahoma" w:hAnsi="Tahoma" w:cs="Tahoma"/>
+          <w:u w:val="single"/>
+        </w:rPr>
+      </w:pPr>
+      <w:r>
+        <w:rPr>
+          <w:rFonts w:ascii="Tahoma" w:hAnsi="Tahoma" w:cs="Tahoma"/>
+        </w:rPr>
+        <w:t>Una vez todo correcto, se envía a la base de datos que luego aparecerá en Mi Semana y en Mi Rutina, y también son datos que se pueden usar para la sección de Cálculos.</w:t>
       </w:r>
     </w:p>
     <w:p>
@@ -973,6 +1013,54 @@
     </w:p>
     <w:p>
       <w:pPr>
+        <w:pStyle w:val="Prrafodelista"/>
+        <w:numPr>
+          <w:ilvl w:val="0"/>
+          <w:numId w:val="3"/>
+        </w:numPr>
+        <w:rPr>
+          <w:rFonts w:ascii="Tahoma" w:hAnsi="Tahoma" w:cs="Tahoma"/>
+        </w:rPr>
+      </w:pPr>
+      <w:r>
+        <w:rPr>
+          <w:rFonts w:ascii="Tahoma" w:hAnsi="Tahoma" w:cs="Tahoma"/>
+        </w:rPr>
+        <w:t>Sección que automáticamente muestre una especie de progresión en rutina, en pesos y en Reps/Series.</w:t>
+      </w:r>
+    </w:p>
+    <w:p>
+      <w:pPr>
+        <w:pStyle w:val="Prrafodelista"/>
+        <w:ind w:left="1080"/>
+        <w:rPr>
+          <w:rFonts w:ascii="Tahoma" w:hAnsi="Tahoma" w:cs="Tahoma"/>
+        </w:rPr>
+      </w:pPr>
+      <w:r>
+        <w:rPr>
+          <w:rFonts w:ascii="Tahoma" w:hAnsi="Tahoma" w:cs="Tahoma"/>
+        </w:rPr>
+        <w:t>Ejemplo: Semana #1, me muestra la rutina que cargo, Semana #3, muestra la misma rutina, pero con aumento de pesos, cambio de repes</w:t>
+      </w:r>
+    </w:p>
+    <w:p>
+      <w:pPr>
+        <w:pStyle w:val="Prrafodelista"/>
+        <w:ind w:left="1080"/>
+        <w:rPr>
+          <w:rFonts w:ascii="Tahoma" w:hAnsi="Tahoma" w:cs="Tahoma"/>
+        </w:rPr>
+      </w:pPr>
+      <w:r>
+        <w:rPr>
+          <w:rFonts w:ascii="Tahoma" w:hAnsi="Tahoma" w:cs="Tahoma"/>
+        </w:rPr>
+        <w:t>/series (Un pequeño %). Esta es un buen sistema de progresión para ALENTAR e INCENTIVAR, sin saber nada al respecto, sobre como progresar en ejercicios.</w:t>
+      </w:r>
+    </w:p>
+    <w:p>
+      <w:pPr>
         <w:rPr>
           <w:rFonts w:ascii="Tahoma" w:hAnsi="Tahoma" w:cs="Tahoma"/>
           <w:b/>
@@ -1047,6 +1135,81 @@
           <w:rFonts w:ascii="Tahoma" w:hAnsi="Tahoma" w:cs="Tahoma"/>
         </w:rPr>
         <w:t>Personal Trainers que quieran llevar un trackeo de sus alumnos (Por el momento podrían crear una cuenta para cada uno, pero esto se puede mejorar para adaptarlos mejor a que un Personal trainerl, pueda armar una planilla con sus alumnos y de allí traer la info de cada uno)</w:t>
+      </w:r>
+    </w:p>
+    <w:p>
+      <w:pPr>
+        <w:rPr>
+          <w:rFonts w:ascii="Tahoma" w:hAnsi="Tahoma" w:cs="Tahoma"/>
+        </w:rPr>
+      </w:pPr>
+    </w:p>
+    <w:p>
+      <w:pPr>
+        <w:rPr>
+          <w:rFonts w:ascii="Tahoma" w:hAnsi="Tahoma" w:cs="Tahoma"/>
+        </w:rPr>
+      </w:pPr>
+    </w:p>
+    <w:p>
+      <w:pPr>
+        <w:rPr>
+          <w:rFonts w:ascii="Tahoma" w:hAnsi="Tahoma" w:cs="Tahoma"/>
+        </w:rPr>
+      </w:pPr>
+    </w:p>
+    <w:p>
+      <w:pPr>
+        <w:rPr>
+          <w:rFonts w:ascii="Tahoma" w:hAnsi="Tahoma" w:cs="Tahoma"/>
+          <w:b/>
+          <w:bCs/>
+          <w:sz w:val="32"/>
+          <w:szCs w:val="32"/>
+          <w:highlight w:val="cyan"/>
+        </w:rPr>
+      </w:pPr>
+      <w:r>
+        <w:rPr>
+          <w:rFonts w:ascii="Tahoma" w:hAnsi="Tahoma" w:cs="Tahoma"/>
+          <w:b/>
+          <w:bCs/>
+          <w:sz w:val="32"/>
+          <w:szCs w:val="32"/>
+          <w:highlight w:val="cyan"/>
+        </w:rPr>
+        <w:lastRenderedPageBreak/>
+        <w:t>Objetivo Principal:</w:t>
+      </w:r>
+    </w:p>
+    <w:p>
+      <w:pPr>
+        <w:rPr>
+          <w:rFonts w:ascii="Tahoma" w:hAnsi="Tahoma" w:cs="Tahoma"/>
+          <w:highlight w:val="cyan"/>
+        </w:rPr>
+      </w:pPr>
+      <w:r>
+        <w:rPr>
+          <w:rFonts w:ascii="Tahoma" w:hAnsi="Tahoma" w:cs="Tahoma"/>
+          <w:highlight w:val="cyan"/>
+        </w:rPr>
+        <w:t>El objetivo es que una persona pueda, fácilmente usar la app sin tener que saber nada al respecto. Sería como una guía donde te brinda muchos datos en los cuales todos estamos familiarizados como Calorías, Tiempos, Pesos y con la ayuda de la sección de videos que muestran como ejecutar los ejercicios, cualquiera pueda ser AUTOSUFICIENTE con la misma.</w:t>
+      </w:r>
+    </w:p>
+    <w:p>
+      <w:pPr>
+        <w:rPr>
+          <w:rFonts w:ascii="Tahoma" w:hAnsi="Tahoma" w:cs="Tahoma"/>
+          <w:highlight w:val="cyan"/>
+        </w:rPr>
+      </w:pPr>
+      <w:r>
+        <w:rPr>
+          <w:rFonts w:ascii="Tahoma" w:hAnsi="Tahoma" w:cs="Tahoma"/>
+          <w:highlight w:val="cyan"/>
+        </w:rPr>
+        <w:t>Creo que la palabra AUTOSUFICIENCIA es el resumen de toda la App.</w:t>
       </w:r>
     </w:p>
     <w:sectPr>

</xml_diff>